<commit_message>
Module3 with links. *lab12*
</commit_message>
<xml_diff>
--- a/Complimentary Course Content/Module3/Labs/Module 3 Lesson 05 Xamarin.Android Lab.docx
+++ b/Complimentary Course Content/Module3/Labs/Module 3 Lesson 05 Xamarin.Android Lab.docx
@@ -518,7 +518,23 @@
             <w:rStyle w:val="Hyperlink"/>
             <w:rFonts w:ascii="Segoe UI" w:eastAsia="Calibri" w:hAnsi="Segoe UI" w:cs="Times New Roman"/>
           </w:rPr>
-          <w:t>Module 3 Lessons 1-5</w:t>
+          <w:t>Module 3 Lesson</w:t>
+        </w:r>
+        <w:bookmarkStart w:id="0" w:name="_GoBack"/>
+        <w:bookmarkEnd w:id="0"/>
+        <w:r>
+          <w:rPr>
+            <w:rStyle w:val="Hyperlink"/>
+            <w:rFonts w:ascii="Segoe UI" w:eastAsia="Calibri" w:hAnsi="Segoe UI" w:cs="Times New Roman"/>
+          </w:rPr>
+          <w:t>s</w:t>
+        </w:r>
+        <w:r>
+          <w:rPr>
+            <w:rStyle w:val="Hyperlink"/>
+            <w:rFonts w:ascii="Segoe UI" w:eastAsia="Calibri" w:hAnsi="Segoe UI" w:cs="Times New Roman"/>
+          </w:rPr>
+          <w:t xml:space="preserve"> 1-5</w:t>
         </w:r>
       </w:hyperlink>
       <w:r>
@@ -3978,8 +3994,6 @@
         </w:rPr>
         <w:t>The Spinner automatically populates the original selection field with the selected value.</w:t>
       </w:r>
-      <w:bookmarkStart w:id="0" w:name="_GoBack"/>
-      <w:bookmarkEnd w:id="0"/>
     </w:p>
     <w:p>
       <w:pPr>
@@ -7093,11 +7107,228 @@
     </w:p>
     <w:p>
       <w:pPr>
-        <w:rPr>
-          <w:sz w:val="24"/>
-          <w:szCs w:val="24"/>
-        </w:rPr>
-      </w:pPr>
+        <w:keepNext/>
+        <w:keepLines/>
+        <w:pBdr>
+          <w:bottom w:val="single" w:sz="4" w:space="1" w:color="auto"/>
+        </w:pBdr>
+        <w:spacing w:before="40" w:after="0"/>
+        <w:outlineLvl w:val="1"/>
+        <w:rPr>
+          <w:rFonts w:ascii="Segoe UI" w:eastAsia="맑은 고딕" w:hAnsi="Segoe UI" w:cs="Times New Roman"/>
+          <w:color w:val="000000"/>
+          <w:sz w:val="36"/>
+          <w:szCs w:val="26"/>
+        </w:rPr>
+      </w:pPr>
+      <w:r>
+        <w:rPr>
+          <w:rFonts w:ascii="Segoe UI" w:eastAsia="맑은 고딕" w:hAnsi="Segoe UI" w:cs="Times New Roman"/>
+          <w:color w:val="000000"/>
+          <w:sz w:val="36"/>
+          <w:szCs w:val="26"/>
+        </w:rPr>
+        <w:t>Summary</w:t>
+      </w:r>
+    </w:p>
+    <w:p>
+      <w:pPr>
+        <w:rPr>
+          <w:rFonts w:ascii="Segoe UI" w:eastAsia="맑은 고딕" w:hAnsi="Segoe UI" w:cs="Times New Roman"/>
+          <w:color w:val="000000"/>
+          <w:sz w:val="24"/>
+        </w:rPr>
+      </w:pPr>
+      <w:r>
+        <w:rPr>
+          <w:rFonts w:ascii="Segoe UI" w:eastAsia="맑은 고딕" w:hAnsi="Segoe UI" w:cs="Times New Roman"/>
+          <w:color w:val="000000"/>
+          <w:sz w:val="24"/>
+        </w:rPr>
+        <w:t>In t</w:t>
+      </w:r>
+      <w:r>
+        <w:rPr>
+          <w:rFonts w:ascii="Segoe UI" w:eastAsia="맑은 고딕" w:hAnsi="Segoe UI" w:cs="Times New Roman"/>
+          <w:color w:val="000000"/>
+          <w:sz w:val="24"/>
+        </w:rPr>
+        <w:t>his hands-on lab</w:t>
+      </w:r>
+      <w:r>
+        <w:rPr>
+          <w:rFonts w:ascii="Segoe UI" w:eastAsia="맑은 고딕" w:hAnsi="Segoe UI" w:cs="Times New Roman"/>
+          <w:color w:val="000000"/>
+          <w:sz w:val="24"/>
+        </w:rPr>
+        <w:t>, you learned how to</w:t>
+      </w:r>
+      <w:r>
+        <w:rPr>
+          <w:rFonts w:ascii="Segoe UI" w:eastAsia="맑은 고딕" w:hAnsi="Segoe UI" w:cs="Times New Roman"/>
+          <w:color w:val="000000"/>
+          <w:sz w:val="24"/>
+        </w:rPr>
+        <w:t>:</w:t>
+      </w:r>
+    </w:p>
+    <w:p>
+      <w:pPr>
+        <w:numPr>
+          <w:ilvl w:val="0"/>
+          <w:numId w:val="10"/>
+        </w:numPr>
+        <w:contextualSpacing/>
+        <w:rPr>
+          <w:rFonts w:ascii="Segoe UI" w:eastAsia="맑은 고딕" w:hAnsi="Segoe UI" w:cs="Times New Roman"/>
+          <w:color w:val="000000"/>
+          <w:sz w:val="24"/>
+        </w:rPr>
+      </w:pPr>
+      <w:r>
+        <w:rPr>
+          <w:rFonts w:ascii="Segoe UI" w:eastAsia="맑은 고딕" w:hAnsi="Segoe UI" w:cs="Times New Roman"/>
+          <w:color w:val="000000"/>
+          <w:sz w:val="24"/>
+        </w:rPr>
+        <w:t>Create a</w:t>
+      </w:r>
+      <w:r>
+        <w:rPr>
+          <w:rFonts w:ascii="Segoe UI" w:eastAsia="맑은 고딕" w:hAnsi="Segoe UI" w:cs="Times New Roman"/>
+          <w:color w:val="000000"/>
+          <w:sz w:val="24"/>
+        </w:rPr>
+        <w:t xml:space="preserve"> </w:t>
+      </w:r>
+      <w:proofErr w:type="spellStart"/>
+      <w:r>
+        <w:rPr>
+          <w:rFonts w:ascii="Segoe UI" w:eastAsia="맑은 고딕" w:hAnsi="Segoe UI" w:cs="Times New Roman"/>
+          <w:color w:val="000000"/>
+          <w:sz w:val="24"/>
+        </w:rPr>
+        <w:t>Xamarin.Android</w:t>
+      </w:r>
+      <w:proofErr w:type="spellEnd"/>
+      <w:r>
+        <w:rPr>
+          <w:rFonts w:ascii="Segoe UI" w:eastAsia="맑은 고딕" w:hAnsi="Segoe UI" w:cs="Times New Roman"/>
+          <w:color w:val="000000"/>
+          <w:sz w:val="24"/>
+        </w:rPr>
+        <w:t xml:space="preserve"> project</w:t>
+      </w:r>
+      <w:r>
+        <w:rPr>
+          <w:rFonts w:ascii="Segoe UI" w:eastAsia="맑은 고딕" w:hAnsi="Segoe UI" w:cs="Times New Roman"/>
+          <w:color w:val="000000"/>
+          <w:sz w:val="24"/>
+        </w:rPr>
+        <w:t xml:space="preserve"> </w:t>
+      </w:r>
+    </w:p>
+    <w:p>
+      <w:pPr>
+        <w:numPr>
+          <w:ilvl w:val="0"/>
+          <w:numId w:val="10"/>
+        </w:numPr>
+        <w:contextualSpacing/>
+        <w:rPr>
+          <w:rFonts w:ascii="Segoe UI" w:eastAsia="맑은 고딕" w:hAnsi="Segoe UI" w:cs="Times New Roman"/>
+          <w:color w:val="000000"/>
+          <w:sz w:val="24"/>
+        </w:rPr>
+      </w:pPr>
+      <w:r>
+        <w:rPr>
+          <w:rFonts w:ascii="Segoe UI" w:eastAsia="맑은 고딕" w:hAnsi="Segoe UI" w:cs="Times New Roman"/>
+          <w:color w:val="000000"/>
+          <w:sz w:val="24"/>
+        </w:rPr>
+        <w:t xml:space="preserve">Implement a </w:t>
+      </w:r>
+      <w:r>
+        <w:rPr>
+          <w:rFonts w:ascii="Segoe UI" w:eastAsia="맑은 고딕" w:hAnsi="Segoe UI" w:cs="Times New Roman"/>
+          <w:color w:val="000000"/>
+          <w:sz w:val="24"/>
+        </w:rPr>
+        <w:t>First Name Entry UI</w:t>
+      </w:r>
+      <w:r>
+        <w:rPr>
+          <w:rFonts w:ascii="Segoe UI" w:eastAsia="맑은 고딕" w:hAnsi="Segoe UI" w:cs="Times New Roman"/>
+          <w:color w:val="000000"/>
+          <w:sz w:val="24"/>
+        </w:rPr>
+        <w:t xml:space="preserve"> using </w:t>
+      </w:r>
+      <w:proofErr w:type="spellStart"/>
+      <w:r>
+        <w:rPr>
+          <w:rFonts w:ascii="Segoe UI" w:eastAsia="맑은 고딕" w:hAnsi="Segoe UI" w:cs="Times New Roman"/>
+          <w:color w:val="000000"/>
+          <w:sz w:val="24"/>
+        </w:rPr>
+        <w:t>Xamarin.Android</w:t>
+      </w:r>
+      <w:proofErr w:type="spellEnd"/>
+    </w:p>
+    <w:p>
+      <w:pPr>
+        <w:numPr>
+          <w:ilvl w:val="0"/>
+          <w:numId w:val="10"/>
+        </w:numPr>
+        <w:contextualSpacing/>
+        <w:rPr>
+          <w:rFonts w:ascii="Segoe UI" w:eastAsia="맑은 고딕" w:hAnsi="Segoe UI" w:cs="Times New Roman"/>
+          <w:color w:val="000000"/>
+          <w:sz w:val="24"/>
+        </w:rPr>
+      </w:pPr>
+      <w:r>
+        <w:rPr>
+          <w:rFonts w:ascii="Segoe UI" w:eastAsia="맑은 고딕" w:hAnsi="Segoe UI" w:cs="Times New Roman"/>
+          <w:color w:val="000000"/>
+          <w:sz w:val="24"/>
+        </w:rPr>
+        <w:t>Create a Spinner of Names</w:t>
+      </w:r>
+    </w:p>
+    <w:p>
+      <w:pPr>
+        <w:numPr>
+          <w:ilvl w:val="0"/>
+          <w:numId w:val="10"/>
+        </w:numPr>
+        <w:contextualSpacing/>
+        <w:rPr>
+          <w:rFonts w:ascii="Segoe UI" w:eastAsia="맑은 고딕" w:hAnsi="Segoe UI" w:cs="Times New Roman"/>
+          <w:color w:val="000000"/>
+          <w:sz w:val="24"/>
+        </w:rPr>
+      </w:pPr>
+      <w:r>
+        <w:rPr>
+          <w:rFonts w:ascii="Segoe UI" w:eastAsia="맑은 고딕" w:hAnsi="Segoe UI" w:cs="Times New Roman"/>
+          <w:color w:val="000000"/>
+          <w:sz w:val="24"/>
+        </w:rPr>
+        <w:t xml:space="preserve">Create a </w:t>
+      </w:r>
+      <w:proofErr w:type="spellStart"/>
+      <w:r>
+        <w:rPr>
+          <w:rFonts w:ascii="Segoe UI" w:eastAsia="맑은 고딕" w:hAnsi="Segoe UI" w:cs="Times New Roman"/>
+          <w:color w:val="000000"/>
+          <w:sz w:val="24"/>
+        </w:rPr>
+        <w:t>ListView</w:t>
+      </w:r>
+      <w:proofErr w:type="spellEnd"/>
     </w:p>
     <w:sectPr>
       <w:pgSz w:w="12240" w:h="15840"/>
@@ -8775,6 +9006,7 @@
   <w:style w:type="character" w:default="1" w:styleId="DefaultParagraphFont">
     <w:name w:val="Default Paragraph Font"/>
     <w:uiPriority w:val="1"/>
+    <w:semiHidden/>
     <w:unhideWhenUsed/>
   </w:style>
   <w:style w:type="table" w:default="1" w:styleId="TableNormal">
@@ -9364,6 +9596,18 @@
     <w:rsid w:val="00D62279"/>
     <w:rPr>
       <w:color w:val="0563C1" w:themeColor="hyperlink"/>
+      <w:u w:val="single"/>
+    </w:rPr>
+  </w:style>
+  <w:style w:type="character" w:styleId="FollowedHyperlink">
+    <w:name w:val="FollowedHyperlink"/>
+    <w:basedOn w:val="DefaultParagraphFont"/>
+    <w:uiPriority w:val="99"/>
+    <w:semiHidden/>
+    <w:unhideWhenUsed/>
+    <w:rsid w:val="005433A3"/>
+    <w:rPr>
+      <w:color w:val="954F72" w:themeColor="followedHyperlink"/>
       <w:u w:val="single"/>
     </w:rPr>
   </w:style>
@@ -9749,6 +9993,7 @@
   <w:style w:type="character" w:default="1" w:styleId="DefaultParagraphFont">
     <w:name w:val="Default Paragraph Font"/>
     <w:uiPriority w:val="1"/>
+    <w:semiHidden/>
     <w:unhideWhenUsed/>
   </w:style>
   <w:style w:type="table" w:default="1" w:styleId="TableNormal">
@@ -10338,6 +10583,18 @@
     <w:rsid w:val="00D62279"/>
     <w:rPr>
       <w:color w:val="0563C1" w:themeColor="hyperlink"/>
+      <w:u w:val="single"/>
+    </w:rPr>
+  </w:style>
+  <w:style w:type="character" w:styleId="FollowedHyperlink">
+    <w:name w:val="FollowedHyperlink"/>
+    <w:basedOn w:val="DefaultParagraphFont"/>
+    <w:uiPriority w:val="99"/>
+    <w:semiHidden/>
+    <w:unhideWhenUsed/>
+    <w:rsid w:val="005433A3"/>
+    <w:rPr>
+      <w:color w:val="954F72" w:themeColor="followedHyperlink"/>
       <w:u w:val="single"/>
     </w:rPr>
   </w:style>
@@ -10610,7 +10867,7 @@
 </file>
 
 <file path=customXml/itemProps1.xml><?xml version="1.0" encoding="utf-8"?>
-<ds:datastoreItem xmlns:ds="http://schemas.openxmlformats.org/officeDocument/2006/customXml" ds:itemID="{DA9FB17E-9F7A-5C4A-A265-55A572E39807}">
+<ds:datastoreItem xmlns:ds="http://schemas.openxmlformats.org/officeDocument/2006/customXml" ds:itemID="{E522102B-51BB-FD46-A69E-76AE385D7211}">
   <ds:schemaRefs>
     <ds:schemaRef ds:uri="http://schemas.openxmlformats.org/officeDocument/2006/bibliography"/>
   </ds:schemaRefs>

</xml_diff>